<commit_message>
PvA updated quality and costs
</commit_message>
<xml_diff>
--- a/documenten/kerntaak_1/1.2/plan_van_aanpak/PvA_v1.1.docx
+++ b/documenten/kerntaak_1/1.2/plan_van_aanpak/PvA_v1.1.docx
@@ -137,7 +137,7 @@
                   <w:sz w:val="72"/>
                   <w:szCs w:val="72"/>
                 </w:rPr>
-                <w:t>hernieuwde opdracht</w:t>
+                <w:t>Plan van aanpak</w:t>
               </w:r>
             </w:p>
           </w:sdtContent>
@@ -635,12 +635,7 @@
             <w:pStyle w:val="Kopvaninhoudsopgave"/>
           </w:pPr>
           <w:r>
-            <w:t>Inhouds</w:t>
-          </w:r>
-          <w:bookmarkStart w:id="0" w:name="_GoBack"/>
-          <w:bookmarkEnd w:id="0"/>
-          <w:r>
-            <w:t>opgave</w:t>
+            <w:t>Inhoudsopgave</w:t>
           </w:r>
         </w:p>
         <w:p>
@@ -1378,11 +1373,11 @@
       <w:pPr>
         <w:pStyle w:val="Kop2"/>
       </w:pPr>
-      <w:bookmarkStart w:id="1" w:name="_Toc511384804"/>
+      <w:bookmarkStart w:id="0" w:name="_Toc511384804"/>
       <w:r>
         <w:t>achtergronden</w:t>
       </w:r>
-      <w:bookmarkEnd w:id="1"/>
+      <w:bookmarkEnd w:id="0"/>
     </w:p>
     <w:p/>
     <w:p>
@@ -1476,11 +1471,11 @@
       <w:r>
         <w:t xml:space="preserve"> </w:t>
       </w:r>
-      <w:bookmarkStart w:id="2" w:name="_Toc511384805"/>
+      <w:bookmarkStart w:id="1" w:name="_Toc511384805"/>
       <w:r>
         <w:t>projectopdracht</w:t>
       </w:r>
-      <w:bookmarkEnd w:id="2"/>
+      <w:bookmarkEnd w:id="1"/>
     </w:p>
     <w:p/>
     <w:p>
@@ -1785,11 +1780,11 @@
       <w:pPr>
         <w:pStyle w:val="Kop2"/>
       </w:pPr>
-      <w:bookmarkStart w:id="3" w:name="_Toc511384806"/>
+      <w:bookmarkStart w:id="2" w:name="_Toc511384806"/>
       <w:r>
         <w:t>projectactiviteiten</w:t>
       </w:r>
-      <w:bookmarkEnd w:id="3"/>
+      <w:bookmarkEnd w:id="2"/>
     </w:p>
     <w:p/>
     <w:p>
@@ -1804,6 +1799,7 @@
     </w:p>
     <w:p>
       <w:r>
+        <w:lastRenderedPageBreak/>
         <w:t>20160601_pvb_kt2_mediadeveloper_n4_95313_sjabloon_doc</w:t>
       </w:r>
     </w:p>
@@ -1977,6 +1973,7 @@
     </w:p>
     <w:p>
       <w:r>
+        <w:lastRenderedPageBreak/>
         <w:t>WP 2.1:</w:t>
       </w:r>
     </w:p>
@@ -2110,6 +2107,7 @@
     </w:p>
     <w:p>
       <w:r>
+        <w:lastRenderedPageBreak/>
         <w:br/>
         <w:t>WP 3.4:</w:t>
       </w:r>
@@ -2140,11 +2138,11 @@
       <w:pPr>
         <w:pStyle w:val="Kop2"/>
       </w:pPr>
-      <w:bookmarkStart w:id="4" w:name="_Toc511384807"/>
+      <w:bookmarkStart w:id="3" w:name="_Toc511384807"/>
       <w:r>
         <w:t>projectgrenzen</w:t>
       </w:r>
-      <w:bookmarkEnd w:id="4"/>
+      <w:bookmarkEnd w:id="3"/>
     </w:p>
     <w:p/>
     <w:p>
@@ -2470,6 +2468,7 @@
         </w:rPr>
       </w:pPr>
       <w:r>
+        <w:lastRenderedPageBreak/>
         <w:br/>
       </w:r>
       <w:r>
@@ -2495,11 +2494,11 @@
           <w:tab w:val="left" w:pos="3840"/>
         </w:tabs>
       </w:pPr>
-      <w:bookmarkStart w:id="5" w:name="_Toc511384808"/>
+      <w:bookmarkStart w:id="4" w:name="_Toc511384808"/>
       <w:r>
         <w:t>producten</w:t>
       </w:r>
-      <w:bookmarkEnd w:id="5"/>
+      <w:bookmarkEnd w:id="4"/>
     </w:p>
     <w:p/>
     <w:p>
@@ -2654,33 +2653,46 @@
       <w:pPr>
         <w:pStyle w:val="Kop2"/>
       </w:pPr>
-      <w:bookmarkStart w:id="6" w:name="_Toc511384809"/>
+      <w:bookmarkStart w:id="5" w:name="_Toc511384809"/>
       <w:r>
         <w:t>kwaliteit</w:t>
       </w:r>
+      <w:bookmarkEnd w:id="5"/>
+    </w:p>
+    <w:p/>
+    <w:p>
+      <w:r>
+        <w:t>Om te zorgen dat de klant precies weet wat hij krijgt is alles goed besproken in een interview. Door dat interview zijn we te weten gekomen wat de klant precies wilt hebben. Dit is ook opgeschreven in de hernieuwde opdracht en het plan van aanpak.</w:t>
+      </w:r>
+    </w:p>
+    <w:p>
+      <w:r>
+        <w:t>Om er rekening mee te houden dat er tijdens het werk niets verloren kan gaan wordt er gebruik gemaakt van git voor versiebeheer. Zo staan de bestanden van het project altijd online en lokaal opgeslagen en kunnen deze altijd terug worden gehaald.</w:t>
+      </w:r>
+    </w:p>
+    <w:p>
+      <w:r>
+        <w:t>Per mijlpaal worden benodigde bestanden doorgestuurd naar de opdrachtgever voor een terugkoppeling. Hiermee krijgen we van tevoren al feedback op wat we hebben gemaakt, en kunnen we makkelijk te weten komen of de opdrachtgever het er ook mee eens is. Tijdens het interview is er afgesproken dat de terugkoppeling per mijlpaal gebeurt.</w:t>
+      </w:r>
+    </w:p>
+    <w:p>
+      <w:r>
+        <w:t>Het vragen van extern advies is (in de werkomgeving)</w:t>
+      </w:r>
+      <w:r>
+        <w:t xml:space="preserve"> </w:t>
+      </w:r>
+      <w:r>
+        <w:t>voor een groot deel niet meer toegestaan. Wel kunnen er vragen worden gesteld aan mede studenten om zo nog uitleg te kunnen krijgen.</w:t>
+      </w:r>
+    </w:p>
+    <w:p>
+      <w:r>
+        <w:t>De producten worden in de werkomgeving in fasen opgeleverd. Deze fasen zijn: Kerntaak 1 t/m kerntaak 4. Voor het inleveren van de producten aan de opdrachtgever zal dit ongeveer hetzelfde gaan. Niet alle bestanden die worden gemaakt zouden voor de opdrachtgever even belangrijk zijn.</w:t>
+      </w:r>
+      <w:bookmarkStart w:id="6" w:name="_GoBack"/>
       <w:bookmarkEnd w:id="6"/>
     </w:p>
-    <w:p/>
-    <w:p>
-      <w:r>
-        <w:t>Om te zorgen dat de klant precies weet wat hij krijgt is alles goed besproken in een interview. Door dat interview zijn we te weten gekomen wat de klant precies wilt hebben. Dit is ook opgeschreven in de hernieuwde opdracht en het plan van aanpak.</w:t>
-      </w:r>
-    </w:p>
-    <w:p>
-      <w:r>
-        <w:t>Om er rekening mee te houden dat er tijdens het werk niets verloren kan gaan wordt er gebruik gemaakt van git voor versiebeheer. Zo staan de bestanden van het project altijd online en lokaal opgeslagen en kunnen deze altijd terug worden gehaald.</w:t>
-      </w:r>
-    </w:p>
-    <w:p>
-      <w:r>
-        <w:tab/>
-      </w:r>
-    </w:p>
-    <w:p/>
-    <w:p/>
-    <w:p/>
-    <w:p/>
-    <w:p/>
     <w:p/>
     <w:p>
       <w:pPr>
@@ -2970,6 +2982,7 @@
               <w:rPr>
                 <w:b/>
               </w:rPr>
+              <w:lastRenderedPageBreak/>
               <w:t>Maandag</w:t>
             </w:r>
           </w:p>
@@ -3317,8 +3330,54 @@
       </w:r>
     </w:p>
     <w:p>
-      <w:r>
-        <w:t>Voor de bouw van het project zijn er geen extra kosten voor hulpmiddelen. Wel moeten de uurtarieven betaald worden.</w:t>
+      <w:pPr>
+        <w:rPr>
+          <w:rStyle w:val="secondary-content"/>
+          <w:rFonts w:ascii="Arial" w:hAnsi="Arial" w:cs="Arial"/>
+          <w:szCs w:val="21"/>
+        </w:rPr>
+      </w:pPr>
+      <w:r>
+        <w:t xml:space="preserve">Voor de bouw van het project </w:t>
+      </w:r>
+      <w:r>
+        <w:t>is er een programma waar extra voor betaald moet worden</w:t>
+      </w:r>
+      <w:r>
+        <w:t>.</w:t>
+      </w:r>
+      <w:r>
+        <w:t xml:space="preserve"> Namelijk Kiosk webbrowser. Dit programma kost </w:t>
+      </w:r>
+      <w:r>
+        <w:rPr>
+          <w:rStyle w:val="secondary-content"/>
+          <w:rFonts w:ascii="Arial" w:hAnsi="Arial" w:cs="Arial"/>
+          <w:szCs w:val="21"/>
+        </w:rPr>
+        <w:t>€7.00</w:t>
+      </w:r>
+      <w:r>
+        <w:rPr>
+          <w:rStyle w:val="secondary-content"/>
+          <w:rFonts w:ascii="Arial" w:hAnsi="Arial" w:cs="Arial"/>
+          <w:szCs w:val="21"/>
+        </w:rPr>
+        <w:t>.</w:t>
+      </w:r>
+    </w:p>
+    <w:p>
+      <w:pPr>
+        <w:pStyle w:val="Geenafstand"/>
+      </w:pPr>
+      <w:r>
+        <w:rPr>
+          <w:sz w:val="18"/>
+        </w:rPr>
+        <w:t xml:space="preserve"> </w:t>
+      </w:r>
+      <w:r>
+        <w:t xml:space="preserve">De totaalprijs voor de applicatie die we voor u gaan maken bedraagt €14.496,- inclusief btw. Dit bedrag is inclusief ontwerp, het live zetten van de applicatie en een half jaar technische onderhoud. Er wordt €4.500,- als voorschot betaald. </w:t>
       </w:r>
     </w:p>
     <w:p>
@@ -3533,6 +3592,7 @@
         <w:t>Normaal gesproken kan het gebeuren dat er tijdens het maken van het project een aantal bestanden verloren gaan. Het kan zijn dat door het verlies van deze bestanden het project niet op tijd af komt, maar dit kan heel makkelijk voorkomen worden door goed gebruik te maken van versiebeheer.</w:t>
       </w:r>
     </w:p>
+    <w:p/>
     <w:p>
       <w:pPr>
         <w:rPr>
@@ -3623,7 +3683,7 @@
           <w:rPr>
             <w:noProof/>
           </w:rPr>
-          <w:t>3</w:t>
+          <w:t>10</w:t>
         </w:r>
         <w:r>
           <w:fldChar w:fldCharType="end"/>
@@ -3680,8 +3740,8 @@
       <w:tblLook w:val="04A0" w:firstRow="1" w:lastRow="0" w:firstColumn="1" w:lastColumn="0" w:noHBand="0" w:noVBand="1"/>
     </w:tblPr>
     <w:tblGrid>
-      <w:gridCol w:w="8821"/>
-      <w:gridCol w:w="251"/>
+      <w:gridCol w:w="8801"/>
+      <w:gridCol w:w="271"/>
     </w:tblGrid>
     <w:tr>
       <w:trPr>
@@ -3729,7 +3789,7 @@
                   <w:sz w:val="24"/>
                   <w:szCs w:val="24"/>
                 </w:rPr>
-                <w:t>hernieuwde opdracht</w:t>
+                <w:t>Plan van aanpak</w:t>
               </w:r>
             </w:sdtContent>
           </w:sdt>
@@ -5811,6 +5871,11 @@
       <w:lang w:val="en-US"/>
     </w:rPr>
   </w:style>
+  <w:style w:type="character" w:customStyle="1" w:styleId="secondary-content">
+    <w:name w:val="secondary-content"/>
+    <w:basedOn w:val="Standaardalinea-lettertype"/>
+    <w:rsid w:val="00F520DB"/>
+  </w:style>
 </w:styles>
 </file>
 
@@ -5954,6 +6019,13 @@
     <w:pitch w:val="variable"/>
     <w:sig w:usb0="E1002EFF" w:usb1="C000605B" w:usb2="00000029" w:usb3="00000000" w:csb0="000101FF" w:csb1="00000000"/>
   </w:font>
+  <w:font w:name="Arial">
+    <w:panose1 w:val="020B0604020202020204"/>
+    <w:charset w:val="00"/>
+    <w:family w:val="swiss"/>
+    <w:pitch w:val="variable"/>
+    <w:sig w:usb0="E0002EFF" w:usb1="C0007843" w:usb2="00000009" w:usb3="00000000" w:csb0="000001FF" w:csb1="00000000"/>
+  </w:font>
 </w:fonts>
 </file>
 
@@ -5969,13 +6041,13 @@
     <w:compatSetting w:name="overrideTableStyleFontSizeAndJustification" w:uri="http://schemas.microsoft.com/office/word" w:val="1"/>
     <w:compatSetting w:name="enableOpenTypeFeatures" w:uri="http://schemas.microsoft.com/office/word" w:val="1"/>
     <w:compatSetting w:name="doNotFlipMirrorIndents" w:uri="http://schemas.microsoft.com/office/word" w:val="1"/>
-    <w:compatSetting w:name="useWord2013TrackBottomHyphenation" w:uri="http://schemas.microsoft.com/office/word" w:val="1"/>
   </w:compat>
   <w:rsids>
     <w:rsidRoot w:val="00BB7458"/>
     <w:rsid w:val="0001448A"/>
     <w:rsid w:val="00085D4C"/>
     <w:rsid w:val="001B65D2"/>
+    <w:rsid w:val="002C2B36"/>
     <w:rsid w:val="00323457"/>
     <w:rsid w:val="003C32DD"/>
     <w:rsid w:val="00447B22"/>
@@ -6003,8 +6075,8 @@
   </m:mathPr>
   <w:themeFontLang w:val="nl-NL"/>
   <w:clrSchemeMapping w:bg1="light1" w:t1="dark1" w:bg2="light2" w:t2="dark2" w:accent1="accent1" w:accent2="accent2" w:accent3="accent3" w:accent4="accent4" w:accent5="accent5" w:accent6="accent6" w:hyperlink="hyperlink" w:followedHyperlink="followedHyperlink"/>
-  <w:decimalSymbol w:val=","/>
-  <w:listSeparator w:val=";"/>
+  <w:decimalSymbol w:val="."/>
+  <w:listSeparator w:val=","/>
 </w:settings>
 </file>
 
@@ -6801,7 +6873,7 @@
 </file>
 
 <file path=customXml/itemProps2.xml><?xml version="1.0" encoding="utf-8"?>
-<ds:datastoreItem xmlns:ds="http://schemas.openxmlformats.org/officeDocument/2006/customXml" ds:itemID="{20A83E6B-91CB-4248-BA0C-49C7D218FC4C}">
+<ds:datastoreItem xmlns:ds="http://schemas.openxmlformats.org/officeDocument/2006/customXml" ds:itemID="{7E096495-51F4-4F84-9920-73EA75E7519B}">
   <ds:schemaRefs>
     <ds:schemaRef ds:uri="http://schemas.openxmlformats.org/officeDocument/2006/bibliography"/>
   </ds:schemaRefs>

</xml_diff>